<commit_message>
Update png resolution and add dpi example.
</commit_message>
<xml_diff>
--- a/rmarkdown-intro/outputs/word_number_plugging.docx
+++ b/rmarkdown-intro/outputs/word_number_plugging.docx
@@ -743,10 +743,73 @@
         <w:br w:type="textWrapping"/>
       </w:r>
       <w:r>
+        <w:br w:type="textWrapping"/>
+      </w:r>
+      <w:r>
+        <w:rPr>
+          <w:rStyle w:val="NormalTok"/>
+        </w:rPr>
+        <w:t xml:space="preserve">graph_rates &lt;-</w:t>
+      </w:r>
+      <w:r>
+        <w:rPr>
+          <w:rStyle w:val="StringTok"/>
+        </w:rPr>
+        <w:t xml:space="preserve"> </w:t>
+      </w:r>
+      <w:r>
+        <w:rPr>
+          <w:rStyle w:val="ControlFlowTok"/>
+        </w:rPr>
+        <w:t xml:space="preserve">function</w:t>
+      </w:r>
+      <w:r>
+        <w:rPr>
+          <w:rStyle w:val="NormalTok"/>
+        </w:rPr>
+        <w:t xml:space="preserve">() {</w:t>
+      </w:r>
+      <w:r>
+        <w:br w:type="textWrapping"/>
+      </w:r>
+      <w:r>
+        <w:rPr>
+          <w:rStyle w:val="NormalTok"/>
+        </w:rPr>
+        <w:t xml:space="preserve">  </w:t>
+      </w:r>
+      <w:r>
         <w:rPr>
           <w:rStyle w:val="KeywordTok"/>
         </w:rPr>
-        <w:t xml:space="preserve">png</w:t>
+        <w:t xml:space="preserve">ggplot</w:t>
+      </w:r>
+      <w:r>
+        <w:rPr>
+          <w:rStyle w:val="NormalTok"/>
+        </w:rPr>
+        <w:t xml:space="preserve">(top10_rates_male) </w:t>
+      </w:r>
+      <w:r>
+        <w:rPr>
+          <w:rStyle w:val="OperatorTok"/>
+        </w:rPr>
+        <w:t xml:space="preserve">+</w:t>
+      </w:r>
+      <w:r>
+        <w:br w:type="textWrapping"/>
+      </w:r>
+      <w:r>
+        <w:rPr>
+          <w:rStyle w:val="StringTok"/>
+        </w:rPr>
+        <w:t xml:space="preserve">    </w:t>
+      </w:r>
+      <w:r>
+        <w:rPr>
+          <w:rStyle w:val="KeywordTok"/>
+        </w:rPr>
+        <w:t xml:space="preserve">geom_line</w:t>
       </w:r>
       <w:r>
         <w:rPr>
@@ -756,198 +819,288 @@
       </w:r>
       <w:r>
         <w:rPr>
+          <w:rStyle w:val="KeywordTok"/>
+        </w:rPr>
+        <w:t xml:space="preserve">aes</w:t>
+      </w:r>
+      <w:r>
+        <w:rPr>
+          <w:rStyle w:val="NormalTok"/>
+        </w:rPr>
+        <w:t xml:space="preserve">(</w:t>
+      </w:r>
+      <w:r>
+        <w:rPr>
+          <w:rStyle w:val="DataTypeTok"/>
+        </w:rPr>
+        <w:t xml:space="preserve">x =</w:t>
+      </w:r>
+      <w:r>
+        <w:rPr>
+          <w:rStyle w:val="NormalTok"/>
+        </w:rPr>
+        <w:t xml:space="preserve"> year_id, </w:t>
+      </w:r>
+      <w:r>
+        <w:rPr>
+          <w:rStyle w:val="DataTypeTok"/>
+        </w:rPr>
+        <w:t xml:space="preserve">y =</w:t>
+      </w:r>
+      <w:r>
+        <w:rPr>
+          <w:rStyle w:val="NormalTok"/>
+        </w:rPr>
+        <w:t xml:space="preserve"> val, </w:t>
+      </w:r>
+      <w:r>
+        <w:rPr>
+          <w:rStyle w:val="DataTypeTok"/>
+        </w:rPr>
+        <w:t xml:space="preserve">color =</w:t>
+      </w:r>
+      <w:r>
+        <w:rPr>
+          <w:rStyle w:val="NormalTok"/>
+        </w:rPr>
+        <w:t xml:space="preserve"> location_name)) </w:t>
+      </w:r>
+      <w:r>
+        <w:rPr>
+          <w:rStyle w:val="OperatorTok"/>
+        </w:rPr>
+        <w:t xml:space="preserve">+</w:t>
+      </w:r>
+      <w:r>
+        <w:br w:type="textWrapping"/>
+      </w:r>
+      <w:r>
+        <w:rPr>
           <w:rStyle w:val="StringTok"/>
         </w:rPr>
+        <w:t xml:space="preserve">    </w:t>
+      </w:r>
+      <w:r>
+        <w:rPr>
+          <w:rStyle w:val="KeywordTok"/>
+        </w:rPr>
+        <w:t xml:space="preserve">xlab</w:t>
+      </w:r>
+      <w:r>
+        <w:rPr>
+          <w:rStyle w:val="NormalTok"/>
+        </w:rPr>
+        <w:t xml:space="preserve">(</w:t>
+      </w:r>
+      <w:r>
+        <w:rPr>
+          <w:rStyle w:val="StringTok"/>
+        </w:rPr>
+        <w:t xml:space="preserve">"Year"</w:t>
+      </w:r>
+      <w:r>
+        <w:rPr>
+          <w:rStyle w:val="NormalTok"/>
+        </w:rPr>
+        <w:t xml:space="preserve">) </w:t>
+      </w:r>
+      <w:r>
+        <w:rPr>
+          <w:rStyle w:val="OperatorTok"/>
+        </w:rPr>
+        <w:t xml:space="preserve">+</w:t>
+      </w:r>
+      <w:r>
+        <w:br w:type="textWrapping"/>
+      </w:r>
+      <w:r>
+        <w:rPr>
+          <w:rStyle w:val="StringTok"/>
+        </w:rPr>
+        <w:t xml:space="preserve">    </w:t>
+      </w:r>
+      <w:r>
+        <w:rPr>
+          <w:rStyle w:val="KeywordTok"/>
+        </w:rPr>
+        <w:t xml:space="preserve">ylab</w:t>
+      </w:r>
+      <w:r>
+        <w:rPr>
+          <w:rStyle w:val="NormalTok"/>
+        </w:rPr>
+        <w:t xml:space="preserve">(</w:t>
+      </w:r>
+      <w:r>
+        <w:rPr>
+          <w:rStyle w:val="StringTok"/>
+        </w:rPr>
+        <w:t xml:space="preserve">"Cyclist Deaths Per 100,000"</w:t>
+      </w:r>
+      <w:r>
+        <w:rPr>
+          <w:rStyle w:val="NormalTok"/>
+        </w:rPr>
+        <w:t xml:space="preserve">)</w:t>
+      </w:r>
+      <w:r>
+        <w:br w:type="textWrapping"/>
+      </w:r>
+      <w:r>
+        <w:rPr>
+          <w:rStyle w:val="NormalTok"/>
+        </w:rPr>
+        <w:t xml:space="preserve">}</w:t>
+      </w:r>
+      <w:r>
+        <w:br w:type="textWrapping"/>
+      </w:r>
+      <w:r>
+        <w:br w:type="textWrapping"/>
+      </w:r>
+      <w:r>
+        <w:rPr>
+          <w:rStyle w:val="KeywordTok"/>
+        </w:rPr>
+        <w:t xml:space="preserve">ggsave</w:t>
+      </w:r>
+      <w:r>
+        <w:rPr>
+          <w:rStyle w:val="NormalTok"/>
+        </w:rPr>
+        <w:t xml:space="preserve">(</w:t>
+      </w:r>
+      <w:r>
+        <w:rPr>
+          <w:rStyle w:val="StringTok"/>
+        </w:rPr>
         <w:t xml:space="preserve">"input_data/male_death_rate.png"</w:t>
       </w:r>
       <w:r>
         <w:rPr>
           <w:rStyle w:val="NormalTok"/>
         </w:rPr>
+        <w:t xml:space="preserve">,</w:t>
+      </w:r>
+      <w:r>
+        <w:br w:type="textWrapping"/>
+      </w:r>
+      <w:r>
+        <w:rPr>
+          <w:rStyle w:val="NormalTok"/>
+        </w:rPr>
+        <w:t xml:space="preserve">       </w:t>
+      </w:r>
+      <w:r>
+        <w:rPr>
+          <w:rStyle w:val="KeywordTok"/>
+        </w:rPr>
+        <w:t xml:space="preserve">graph_rates</w:t>
+      </w:r>
+      <w:r>
+        <w:rPr>
+          <w:rStyle w:val="NormalTok"/>
+        </w:rPr>
+        <w:t xml:space="preserve">(),</w:t>
+      </w:r>
+      <w:r>
+        <w:br w:type="textWrapping"/>
+      </w:r>
+      <w:r>
+        <w:rPr>
+          <w:rStyle w:val="NormalTok"/>
+        </w:rPr>
+        <w:t xml:space="preserve">       </w:t>
+      </w:r>
+      <w:r>
+        <w:rPr>
+          <w:rStyle w:val="DataTypeTok"/>
+        </w:rPr>
+        <w:t xml:space="preserve">width =</w:t>
+      </w:r>
+      <w:r>
+        <w:rPr>
+          <w:rStyle w:val="NormalTok"/>
+        </w:rPr>
+        <w:t xml:space="preserve"> </w:t>
+      </w:r>
+      <w:r>
+        <w:rPr>
+          <w:rStyle w:val="DecValTok"/>
+        </w:rPr>
+        <w:t xml:space="preserve">7</w:t>
+      </w:r>
+      <w:r>
+        <w:rPr>
+          <w:rStyle w:val="NormalTok"/>
+        </w:rPr>
+        <w:t xml:space="preserve">,</w:t>
+      </w:r>
+      <w:r>
+        <w:br w:type="textWrapping"/>
+      </w:r>
+      <w:r>
+        <w:rPr>
+          <w:rStyle w:val="NormalTok"/>
+        </w:rPr>
+        <w:t xml:space="preserve">       </w:t>
+      </w:r>
+      <w:r>
+        <w:rPr>
+          <w:rStyle w:val="DataTypeTok"/>
+        </w:rPr>
+        <w:t xml:space="preserve">height =</w:t>
+      </w:r>
+      <w:r>
+        <w:rPr>
+          <w:rStyle w:val="NormalTok"/>
+        </w:rPr>
+        <w:t xml:space="preserve"> </w:t>
+      </w:r>
+      <w:r>
+        <w:rPr>
+          <w:rStyle w:val="DecValTok"/>
+        </w:rPr>
+        <w:t xml:space="preserve">3</w:t>
+      </w:r>
+      <w:r>
+        <w:rPr>
+          <w:rStyle w:val="NormalTok"/>
+        </w:rPr>
+        <w:t xml:space="preserve">,</w:t>
+      </w:r>
+      <w:r>
+        <w:br w:type="textWrapping"/>
+      </w:r>
+      <w:r>
+        <w:rPr>
+          <w:rStyle w:val="NormalTok"/>
+        </w:rPr>
+        <w:t xml:space="preserve">       </w:t>
+      </w:r>
+      <w:r>
+        <w:rPr>
+          <w:rStyle w:val="DataTypeTok"/>
+        </w:rPr>
+        <w:t xml:space="preserve">dpi =</w:t>
+      </w:r>
+      <w:r>
+        <w:rPr>
+          <w:rStyle w:val="NormalTok"/>
+        </w:rPr>
+        <w:t xml:space="preserve"> </w:t>
+      </w:r>
+      <w:r>
+        <w:rPr>
+          <w:rStyle w:val="DecValTok"/>
+        </w:rPr>
+        <w:t xml:space="preserve">600</w:t>
+      </w:r>
+      <w:r>
+        <w:rPr>
+          <w:rStyle w:val="NormalTok"/>
+        </w:rPr>
         <w:t xml:space="preserve">)</w:t>
-      </w:r>
-      <w:r>
-        <w:br w:type="textWrapping"/>
-      </w:r>
-      <w:r>
-        <w:rPr>
-          <w:rStyle w:val="KeywordTok"/>
-        </w:rPr>
-        <w:t xml:space="preserve">ggplot</w:t>
-      </w:r>
-      <w:r>
-        <w:rPr>
-          <w:rStyle w:val="NormalTok"/>
-        </w:rPr>
-        <w:t xml:space="preserve">(top10_rates_male) </w:t>
-      </w:r>
-      <w:r>
-        <w:rPr>
-          <w:rStyle w:val="OperatorTok"/>
-        </w:rPr>
-        <w:t xml:space="preserve">+</w:t>
-      </w:r>
-      <w:r>
-        <w:br w:type="textWrapping"/>
-      </w:r>
-      <w:r>
-        <w:rPr>
-          <w:rStyle w:val="StringTok"/>
-        </w:rPr>
-        <w:t xml:space="preserve">  </w:t>
-      </w:r>
-      <w:r>
-        <w:rPr>
-          <w:rStyle w:val="KeywordTok"/>
-        </w:rPr>
-        <w:t xml:space="preserve">geom_line</w:t>
-      </w:r>
-      <w:r>
-        <w:rPr>
-          <w:rStyle w:val="NormalTok"/>
-        </w:rPr>
-        <w:t xml:space="preserve">(</w:t>
-      </w:r>
-      <w:r>
-        <w:rPr>
-          <w:rStyle w:val="KeywordTok"/>
-        </w:rPr>
-        <w:t xml:space="preserve">aes</w:t>
-      </w:r>
-      <w:r>
-        <w:rPr>
-          <w:rStyle w:val="NormalTok"/>
-        </w:rPr>
-        <w:t xml:space="preserve">(</w:t>
-      </w:r>
-      <w:r>
-        <w:rPr>
-          <w:rStyle w:val="DataTypeTok"/>
-        </w:rPr>
-        <w:t xml:space="preserve">x =</w:t>
-      </w:r>
-      <w:r>
-        <w:rPr>
-          <w:rStyle w:val="NormalTok"/>
-        </w:rPr>
-        <w:t xml:space="preserve"> year_id, </w:t>
-      </w:r>
-      <w:r>
-        <w:rPr>
-          <w:rStyle w:val="DataTypeTok"/>
-        </w:rPr>
-        <w:t xml:space="preserve">y =</w:t>
-      </w:r>
-      <w:r>
-        <w:rPr>
-          <w:rStyle w:val="NormalTok"/>
-        </w:rPr>
-        <w:t xml:space="preserve"> val, </w:t>
-      </w:r>
-      <w:r>
-        <w:rPr>
-          <w:rStyle w:val="DataTypeTok"/>
-        </w:rPr>
-        <w:t xml:space="preserve">color =</w:t>
-      </w:r>
-      <w:r>
-        <w:rPr>
-          <w:rStyle w:val="NormalTok"/>
-        </w:rPr>
-        <w:t xml:space="preserve"> location_name)) </w:t>
-      </w:r>
-      <w:r>
-        <w:rPr>
-          <w:rStyle w:val="OperatorTok"/>
-        </w:rPr>
-        <w:t xml:space="preserve">+</w:t>
-      </w:r>
-      <w:r>
-        <w:br w:type="textWrapping"/>
-      </w:r>
-      <w:r>
-        <w:rPr>
-          <w:rStyle w:val="StringTok"/>
-        </w:rPr>
-        <w:t xml:space="preserve">  </w:t>
-      </w:r>
-      <w:r>
-        <w:rPr>
-          <w:rStyle w:val="KeywordTok"/>
-        </w:rPr>
-        <w:t xml:space="preserve">xlab</w:t>
-      </w:r>
-      <w:r>
-        <w:rPr>
-          <w:rStyle w:val="NormalTok"/>
-        </w:rPr>
-        <w:t xml:space="preserve">(</w:t>
-      </w:r>
-      <w:r>
-        <w:rPr>
-          <w:rStyle w:val="StringTok"/>
-        </w:rPr>
-        <w:t xml:space="preserve">"Year"</w:t>
-      </w:r>
-      <w:r>
-        <w:rPr>
-          <w:rStyle w:val="NormalTok"/>
-        </w:rPr>
-        <w:t xml:space="preserve">) </w:t>
-      </w:r>
-      <w:r>
-        <w:rPr>
-          <w:rStyle w:val="OperatorTok"/>
-        </w:rPr>
-        <w:t xml:space="preserve">+</w:t>
-      </w:r>
-      <w:r>
-        <w:br w:type="textWrapping"/>
-      </w:r>
-      <w:r>
-        <w:rPr>
-          <w:rStyle w:val="StringTok"/>
-        </w:rPr>
-        <w:t xml:space="preserve">  </w:t>
-      </w:r>
-      <w:r>
-        <w:rPr>
-          <w:rStyle w:val="KeywordTok"/>
-        </w:rPr>
-        <w:t xml:space="preserve">ylab</w:t>
-      </w:r>
-      <w:r>
-        <w:rPr>
-          <w:rStyle w:val="NormalTok"/>
-        </w:rPr>
-        <w:t xml:space="preserve">(</w:t>
-      </w:r>
-      <w:r>
-        <w:rPr>
-          <w:rStyle w:val="StringTok"/>
-        </w:rPr>
-        <w:t xml:space="preserve">"Cyclist Deaths Per 100,000"</w:t>
-      </w:r>
-      <w:r>
-        <w:rPr>
-          <w:rStyle w:val="NormalTok"/>
-        </w:rPr>
-        <w:t xml:space="preserve">)</w:t>
-      </w:r>
-      <w:r>
-        <w:br w:type="textWrapping"/>
-      </w:r>
-      <w:r>
-        <w:rPr>
-          <w:rStyle w:val="KeywordTok"/>
-        </w:rPr>
-        <w:t xml:space="preserve">dev.off</w:t>
-      </w:r>
-      <w:r>
-        <w:rPr>
-          <w:rStyle w:val="NormalTok"/>
-        </w:rPr>
-        <w:t xml:space="preserve">()</w:t>
       </w:r>
     </w:p>
     <w:p>
@@ -965,9 +1118,9 @@
       <w:r>
         <w:drawing>
           <wp:inline>
-            <wp:extent cx="5334000" cy="5334000"/>
+            <wp:extent cx="5334000" cy="2286000"/>
             <wp:effectExtent b="0" l="0" r="0" t="0"/>
-            <wp:docPr descr="Male Death Rate: 2010 Cycling Road Injuries" title="" id="1" name="Picture"/>
+            <wp:docPr descr="Male Death Rate Per 100,000: 2010 Cycling Road Injuries" title="" id="1" name="Picture"/>
             <a:graphic>
               <a:graphicData uri="http://schemas.openxmlformats.org/drawingml/2006/picture">
                 <pic:pic>
@@ -986,7 +1139,7 @@
                   <pic:spPr bwMode="auto">
                     <a:xfrm>
                       <a:off x="0" y="0"/>
-                      <a:ext cx="5334000" cy="5334000"/>
+                      <a:ext cx="5334000" cy="2286000"/>
                     </a:xfrm>
                     <a:prstGeom prst="rect">
                       <a:avLst/>
@@ -1010,15 +1163,37 @@
         <w:pStyle w:val="ImageCaption"/>
       </w:pPr>
       <w:r>
-        <w:t xml:space="preserve">Male Death Rate: 2010 Cycling Road Injuries</w:t>
+        <w:t xml:space="preserve">Male Death Rate Per 100,000: 2010 Cycling Road Injuries</w:t>
+      </w:r>
+    </w:p>
+    <w:p>
+      <w:pPr>
+        <w:pStyle w:val="BodyText"/>
+      </w:pPr>
+      <w:r>
+        <w:t xml:space="preserve">More detail on plots can be found at this wonderful sloth-related website:</w:t>
+      </w:r>
+      <w:r>
+        <w:t xml:space="preserve"> </w:t>
+      </w:r>
+      <w:hyperlink r:id="rId27">
+        <w:r>
+          <w:rPr>
+            <w:rStyle w:val="Hyperlink"/>
+          </w:rPr>
+          <w:t xml:space="preserve">http://www.zevross.com/blog/2017/06/19/tips-and-tricks-for-working-with-images-and-figures-in-r-markdown-documents/</w:t>
+        </w:r>
+      </w:hyperlink>
+      <w:r>
+        <w:t xml:space="preserve">.</w:t>
       </w:r>
     </w:p>
     <w:p>
       <w:pPr>
         <w:pStyle w:val="Heading2"/>
       </w:pPr>
-      <w:bookmarkStart w:id="27" w:name="latex"/>
-      <w:bookmarkEnd w:id="27"/>
+      <w:bookmarkStart w:id="28" w:name="latex"/>
+      <w:bookmarkEnd w:id="28"/>
       <w:r>
         <w:t xml:space="preserve">LaTeX</w:t>
       </w:r>
@@ -1197,8 +1372,8 @@
       <w:pPr>
         <w:pStyle w:val="Heading2"/>
       </w:pPr>
-      <w:bookmarkStart w:id="28" w:name="bibliographies-and-citations"/>
-      <w:bookmarkEnd w:id="28"/>
+      <w:bookmarkStart w:id="29" w:name="bibliographies-and-citations"/>
+      <w:bookmarkEnd w:id="29"/>
       <w:r>
         <w:t xml:space="preserve">Bibliographies and Citations</w:t>
       </w:r>
@@ -1213,7 +1388,7 @@
       <w:r>
         <w:t xml:space="preserve"> </w:t>
       </w:r>
-      <w:hyperlink r:id="rId29">
+      <w:hyperlink r:id="rId30">
         <w:r>
           <w:rPr>
             <w:rStyle w:val="Hyperlink"/>
@@ -1420,7 +1595,7 @@
     </w:lvl>
   </w:abstractNum>
   <w:abstractNum w:abstractNumId="990">
-    <w:nsid w:val="e34ea7cc"/>
+    <w:nsid w:val="3d35afa4"/>
     <w:multiLevelType w:val="multilevel"/>
     <w:lvl w:ilvl="0">
       <w:numFmt w:val="bullet"/>

</xml_diff>